<commit_message>
#Task 2: (Quoc) Update function with BR in donation main flow
</commit_message>
<xml_diff>
--- a/srs-document/BDSS-SRS.docx
+++ b/srs-document/BDSS-SRS.docx
@@ -756,8 +756,13 @@
           <w:numId w:val="28"/>
         </w:numPr>
       </w:pPr>
-      <w:r>
-        <w:t>Generate transfusion emergency history </w:t>
+      <w:proofErr w:type="gramStart"/>
+      <w:r>
+        <w:t>Generate</w:t>
+      </w:r>
+      <w:proofErr w:type="gramEnd"/>
+      <w:r>
+        <w:t xml:space="preserve"> transfusion emergency history </w:t>
       </w:r>
     </w:p>
     <w:p>
@@ -1137,7 +1142,15 @@
         <w:t>Admin:</w:t>
       </w:r>
       <w:r>
-        <w:t xml:space="preserve"> Manages user accounts, system configurations, and oversees overall operations.</w:t>
+        <w:t xml:space="preserve"> Manages user accounts, system configurations, and </w:t>
+      </w:r>
+      <w:proofErr w:type="gramStart"/>
+      <w:r>
+        <w:t>oversees</w:t>
+      </w:r>
+      <w:proofErr w:type="gramEnd"/>
+      <w:r>
+        <w:t xml:space="preserve"> overall operations.</w:t>
       </w:r>
     </w:p>
     <w:p>
@@ -1201,7 +1214,15 @@
         </w:numPr>
       </w:pPr>
       <w:r>
-        <w:t>Business processes such as request approvals and result updates are expected to be handled in real-time or near real-time.</w:t>
+        <w:t xml:space="preserve">Business processes such as </w:t>
+      </w:r>
+      <w:proofErr w:type="gramStart"/>
+      <w:r>
+        <w:t>request</w:t>
+      </w:r>
+      <w:proofErr w:type="gramEnd"/>
+      <w:r>
+        <w:t xml:space="preserve"> approvals and result updates are expected to be handled in real-time or near real-time.</w:t>
       </w:r>
     </w:p>
     <w:p>
@@ -1614,6 +1635,7 @@
         <w:rPr>
           <w:b/>
           <w:bCs/>
+          <w:noProof/>
         </w:rPr>
         <w:drawing>
           <wp:inline distT="0" distB="0" distL="0" distR="0" wp14:anchorId="120609C4" wp14:editId="3BDAF7E5">
@@ -1704,6 +1726,7 @@
           <w:bCs/>
           <w:i/>
           <w:iCs/>
+          <w:noProof/>
         </w:rPr>
         <w:drawing>
           <wp:inline distT="0" distB="0" distL="0" distR="0" wp14:anchorId="0CB160F9" wp14:editId="585BC378">
@@ -1854,6 +1877,7 @@
           <w:bCs/>
           <w:i/>
           <w:iCs/>
+          <w:noProof/>
         </w:rPr>
         <w:drawing>
           <wp:inline distT="0" distB="0" distL="0" distR="0" wp14:anchorId="0BE1EFDA" wp14:editId="139ACB0D">
@@ -2383,7 +2407,15 @@
           </w:tcPr>
           <w:p>
             <w:r>
-              <w:t>The system automatically sends a recovery reminder via email and dashboard notification 12 weeks after a member's last whole blood donation.</w:t>
+              <w:t xml:space="preserve">The system automatically sends a recovery reminder via email and dashboard notification 12 weeks after a member's </w:t>
+            </w:r>
+            <w:proofErr w:type="gramStart"/>
+            <w:r>
+              <w:t>last whole</w:t>
+            </w:r>
+            <w:proofErr w:type="gramEnd"/>
+            <w:r>
+              <w:t xml:space="preserve"> blood donation.</w:t>
             </w:r>
           </w:p>
         </w:tc>
@@ -5173,8 +5205,13 @@
             <w:hideMark/>
           </w:tcPr>
           <w:p>
-            <w:r>
-              <w:t>Form to update blood inventory levels (requires admin approval).</w:t>
+            <w:proofErr w:type="gramStart"/>
+            <w:r>
+              <w:t>Form</w:t>
+            </w:r>
+            <w:proofErr w:type="gramEnd"/>
+            <w:r>
+              <w:t xml:space="preserve"> to update blood inventory levels (requires admin approval).</w:t>
             </w:r>
           </w:p>
         </w:tc>
@@ -9178,8 +9215,13 @@
             <w:hideMark/>
           </w:tcPr>
           <w:p>
-            <w:r>
-              <w:t>validateAgeForDonation()</w:t>
+            <w:proofErr w:type="gramStart"/>
+            <w:r>
+              <w:t>validateAgeForDonation(</w:t>
+            </w:r>
+            <w:proofErr w:type="gramEnd"/>
+            <w:r>
+              <w:t>)</w:t>
             </w:r>
           </w:p>
         </w:tc>
@@ -9203,7 +9245,15 @@
           </w:tcPr>
           <w:p>
             <w:r>
-              <w:t>Automatically checks if donor is at least 18 years old before accepting request.</w:t>
+              <w:t xml:space="preserve">Automatically checks if </w:t>
+            </w:r>
+            <w:proofErr w:type="gramStart"/>
+            <w:r>
+              <w:t>donor</w:t>
+            </w:r>
+            <w:proofErr w:type="gramEnd"/>
+            <w:r>
+              <w:t xml:space="preserve"> is at least 18 years old before accepting request.</w:t>
             </w:r>
           </w:p>
         </w:tc>
@@ -9274,8 +9324,13 @@
             <w:hideMark/>
           </w:tcPr>
           <w:p>
-            <w:r>
-              <w:t>validateWeightByGender()</w:t>
+            <w:proofErr w:type="gramStart"/>
+            <w:r>
+              <w:t>validateWeightByGender(</w:t>
+            </w:r>
+            <w:proofErr w:type="gramEnd"/>
+            <w:r>
+              <w:t>)</w:t>
             </w:r>
           </w:p>
         </w:tc>
@@ -9370,8 +9425,13 @@
             <w:hideMark/>
           </w:tcPr>
           <w:p>
-            <w:r>
-              <w:t>checkDonationInterval()</w:t>
+            <w:proofErr w:type="gramStart"/>
+            <w:r>
+              <w:t>checkDonationInterval(</w:t>
+            </w:r>
+            <w:proofErr w:type="gramEnd"/>
+            <w:r>
+              <w:t>)</w:t>
             </w:r>
           </w:p>
         </w:tc>
@@ -9466,8 +9526,13 @@
             <w:hideMark/>
           </w:tcPr>
           <w:p>
-            <w:r>
-              <w:t>lockConfirmedBloodType()</w:t>
+            <w:proofErr w:type="gramStart"/>
+            <w:r>
+              <w:t>lockConfirmedBloodType(</w:t>
+            </w:r>
+            <w:proofErr w:type="gramEnd"/>
+            <w:r>
+              <w:t>)</w:t>
             </w:r>
           </w:p>
         </w:tc>
@@ -9562,8 +9627,13 @@
             <w:hideMark/>
           </w:tcPr>
           <w:p>
-            <w:r>
-              <w:t>verifyBloodTypeCompatibility()</w:t>
+            <w:proofErr w:type="gramStart"/>
+            <w:r>
+              <w:t>verifyBloodTypeCompatibility(</w:t>
+            </w:r>
+            <w:proofErr w:type="gramEnd"/>
+            <w:r>
+              <w:t>)</w:t>
             </w:r>
           </w:p>
         </w:tc>
@@ -9658,8 +9728,13 @@
             <w:hideMark/>
           </w:tcPr>
           <w:p>
-            <w:r>
-              <w:t>filterEventsByCity()</w:t>
+            <w:proofErr w:type="gramStart"/>
+            <w:r>
+              <w:t>filterEventsByCity(</w:t>
+            </w:r>
+            <w:proofErr w:type="gramEnd"/>
+            <w:r>
+              <w:t>)</w:t>
             </w:r>
           </w:p>
         </w:tc>
@@ -9754,8 +9829,13 @@
             <w:hideMark/>
           </w:tcPr>
           <w:p>
-            <w:r>
-              <w:t>sortEmergencyRequestsFirst()</w:t>
+            <w:proofErr w:type="gramStart"/>
+            <w:r>
+              <w:t>sortEmergencyRequestsFirst(</w:t>
+            </w:r>
+            <w:proofErr w:type="gramEnd"/>
+            <w:r>
+              <w:t>)</w:t>
             </w:r>
           </w:p>
         </w:tc>
@@ -9850,8 +9930,13 @@
             <w:hideMark/>
           </w:tcPr>
           <w:p>
-            <w:r>
-              <w:t>sendRecoveryReminderJob()</w:t>
+            <w:proofErr w:type="gramStart"/>
+            <w:r>
+              <w:t>sendRecoveryReminderJob(</w:t>
+            </w:r>
+            <w:proofErr w:type="gramEnd"/>
+            <w:r>
+              <w:t>)</w:t>
             </w:r>
           </w:p>
         </w:tc>
@@ -9874,8 +9959,13 @@
             <w:hideMark/>
           </w:tcPr>
           <w:p>
-            <w:r>
-              <w:t>Sends email and dashboard notification 12 weeks after member's last donation.</w:t>
+            <w:proofErr w:type="gramStart"/>
+            <w:r>
+              <w:t>Sends</w:t>
+            </w:r>
+            <w:proofErr w:type="gramEnd"/>
+            <w:r>
+              <w:t xml:space="preserve"> email and dashboard notification 12 weeks after member's last donation.</w:t>
             </w:r>
           </w:p>
         </w:tc>
@@ -9947,8 +10037,13 @@
             <w:hideMark/>
           </w:tcPr>
           <w:p>
-            <w:r>
-              <w:t>filterDonorsByReadyStatus()</w:t>
+            <w:proofErr w:type="gramStart"/>
+            <w:r>
+              <w:t>filterDonorsByReadyStatus(</w:t>
+            </w:r>
+            <w:proofErr w:type="gramEnd"/>
+            <w:r>
+              <w:t>)</w:t>
             </w:r>
           </w:p>
         </w:tc>
@@ -10043,8 +10138,13 @@
             <w:hideMark/>
           </w:tcPr>
           <w:p>
-            <w:r>
-              <w:t>validateSingleActiveEmergency()</w:t>
+            <w:proofErr w:type="gramStart"/>
+            <w:r>
+              <w:t>validateSingleActiveEmergency(</w:t>
+            </w:r>
+            <w:proofErr w:type="gramEnd"/>
+            <w:r>
+              <w:t>)</w:t>
             </w:r>
           </w:p>
         </w:tc>
@@ -10139,8 +10239,13 @@
             <w:hideMark/>
           </w:tcPr>
           <w:p>
-            <w:r>
-              <w:t>markInventoryChangePending()</w:t>
+            <w:proofErr w:type="gramStart"/>
+            <w:r>
+              <w:t>markInventoryChangePending(</w:t>
+            </w:r>
+            <w:proofErr w:type="gramEnd"/>
+            <w:r>
+              <w:t>)</w:t>
             </w:r>
           </w:p>
         </w:tc>
@@ -10236,8 +10341,13 @@
             <w:hideMark/>
           </w:tcPr>
           <w:p>
-            <w:r>
-              <w:t>trackAndNotifyBloodUsage()</w:t>
+            <w:proofErr w:type="gramStart"/>
+            <w:r>
+              <w:t>trackAndNotifyBloodUsage(</w:t>
+            </w:r>
+            <w:proofErr w:type="gramEnd"/>
+            <w:r>
+              <w:t>)</w:t>
             </w:r>
           </w:p>
         </w:tc>
@@ -10598,7 +10708,23 @@
         </w:numPr>
       </w:pPr>
       <w:r>
-        <w:t>This function is triggered when a Member logs into the system and navigates to: </w:t>
+        <w:t xml:space="preserve">This function </w:t>
+      </w:r>
+      <w:proofErr w:type="gramStart"/>
+      <w:r>
+        <w:t>is triggered</w:t>
+      </w:r>
+      <w:proofErr w:type="gramEnd"/>
+      <w:r>
+        <w:t xml:space="preserve"> when a </w:t>
+      </w:r>
+      <w:proofErr w:type="gramStart"/>
+      <w:r>
+        <w:t>Member</w:t>
+      </w:r>
+      <w:proofErr w:type="gramEnd"/>
+      <w:r>
+        <w:t xml:space="preserve"> logs into the system and navigates to: </w:t>
       </w:r>
     </w:p>
     <w:p>
@@ -10706,7 +10832,15 @@
         </w:numPr>
       </w:pPr>
       <w:r>
-        <w:t>Notify responsible staff for approval.</w:t>
+        <w:t xml:space="preserve">Notify </w:t>
+      </w:r>
+      <w:proofErr w:type="gramStart"/>
+      <w:r>
+        <w:t>responsible staff</w:t>
+      </w:r>
+      <w:proofErr w:type="gramEnd"/>
+      <w:r>
+        <w:t xml:space="preserve"> for approval.</w:t>
       </w:r>
     </w:p>
     <w:p>
@@ -11000,7 +11134,15 @@
         </w:numPr>
       </w:pPr>
       <w:r>
-        <w:t>Dashboard Staff → Donation Request Management → List Request →  Pending Request</w:t>
+        <w:t xml:space="preserve">Dashboard Staff → Donation Request Management → List Request </w:t>
+      </w:r>
+      <w:proofErr w:type="gramStart"/>
+      <w:r>
+        <w:t>→  Pending</w:t>
+      </w:r>
+      <w:proofErr w:type="gramEnd"/>
+      <w:r>
+        <w:t xml:space="preserve"> Request</w:t>
       </w:r>
     </w:p>
     <w:p>
@@ -12028,7 +12170,15 @@
         <w:t>Actor(s)</w:t>
       </w:r>
       <w:r>
-        <w:t>: System (auto-triggered), Staff (view only)</w:t>
+        <w:t>: System (</w:t>
+      </w:r>
+      <w:proofErr w:type="gramStart"/>
+      <w:r>
+        <w:t>auto-triggered</w:t>
+      </w:r>
+      <w:proofErr w:type="gramEnd"/>
+      <w:r>
+        <w:t>), Staff (view only)</w:t>
       </w:r>
       <w:r>
         <w:rPr>
@@ -12355,7 +12505,15 @@
         </w:numPr>
       </w:pPr>
       <w:r>
-        <w:t>Once donation is marked complete → history is created → visible to donor.</w:t>
+        <w:t xml:space="preserve">Once donation is marked complete → history is created → visible to </w:t>
+      </w:r>
+      <w:proofErr w:type="gramStart"/>
+      <w:r>
+        <w:t>donor</w:t>
+      </w:r>
+      <w:proofErr w:type="gramEnd"/>
+      <w:r>
+        <w:t>.</w:t>
       </w:r>
     </w:p>
     <w:p>
@@ -12415,13 +12573,22 @@
       </w:r>
     </w:p>
     <w:p>
+      <w:proofErr w:type="gramStart"/>
       <w:r>
         <w:rPr>
           <w:b/>
           <w:bCs/>
         </w:rPr>
         <w:lastRenderedPageBreak/>
-        <w:t>a. Submit Transfusion Request </w:t>
+        <w:t>a. Submit</w:t>
+      </w:r>
+      <w:proofErr w:type="gramEnd"/>
+      <w:r>
+        <w:rPr>
+          <w:b/>
+          <w:bCs/>
+        </w:rPr>
+        <w:t xml:space="preserve"> Transfusion Request </w:t>
       </w:r>
     </w:p>
     <w:p>
@@ -12638,8 +12805,13 @@
           <w:numId w:val="29"/>
         </w:numPr>
       </w:pPr>
-      <w:r>
-        <w:t>o Required fields: full name, phone, blood type, quantity</w:t>
+      <w:proofErr w:type="gramStart"/>
+      <w:r>
+        <w:t>o Required</w:t>
+      </w:r>
+      <w:proofErr w:type="gramEnd"/>
+      <w:r>
+        <w:t xml:space="preserve"> fields: full name, phone, blood type, quantity</w:t>
       </w:r>
     </w:p>
     <w:p>
@@ -12690,8 +12862,13 @@
           <w:numId w:val="29"/>
         </w:numPr>
       </w:pPr>
-      <w:r>
-        <w:t>o Requests from the same user must be completed before creating new ones</w:t>
+      <w:proofErr w:type="gramStart"/>
+      <w:r>
+        <w:t>o Requests</w:t>
+      </w:r>
+      <w:proofErr w:type="gramEnd"/>
+      <w:r>
+        <w:t xml:space="preserve"> from the same user must be completed before creating new ones</w:t>
       </w:r>
     </w:p>
     <w:p>
@@ -12709,6 +12886,7 @@
         <w:t xml:space="preserve">Normal </w:t>
       </w:r>
       <w:proofErr w:type="spellStart"/>
+      <w:proofErr w:type="gramStart"/>
       <w:r>
         <w:rPr>
           <w:b/>
@@ -12720,6 +12898,7 @@
         <w:t>User</w:t>
       </w:r>
       <w:proofErr w:type="spellEnd"/>
+      <w:proofErr w:type="gramEnd"/>
       <w:r>
         <w:t xml:space="preserve"> submits request → system saves to DB → confirmation message displayed</w:t>
       </w:r>
@@ -13001,8 +13180,13 @@
           <w:numId w:val="30"/>
         </w:numPr>
       </w:pPr>
-      <w:r>
-        <w:t>o Staff must be logged in</w:t>
+      <w:proofErr w:type="gramStart"/>
+      <w:r>
+        <w:t>o Staff</w:t>
+      </w:r>
+      <w:proofErr w:type="gramEnd"/>
+      <w:r>
+        <w:t xml:space="preserve"> must be logged in</w:t>
       </w:r>
     </w:p>
     <w:p>
@@ -13053,8 +13237,21 @@
           <w:numId w:val="30"/>
         </w:numPr>
       </w:pPr>
-      <w:r>
-        <w:t>o Once approved, blood allocation process begins</w:t>
+      <w:proofErr w:type="gramStart"/>
+      <w:r>
+        <w:t>o Once approved</w:t>
+      </w:r>
+      <w:proofErr w:type="gramEnd"/>
+      <w:r>
+        <w:t xml:space="preserve">, </w:t>
+      </w:r>
+      <w:proofErr w:type="gramStart"/>
+      <w:r>
+        <w:t>blood</w:t>
+      </w:r>
+      <w:proofErr w:type="gramEnd"/>
+      <w:r>
+        <w:t xml:space="preserve"> allocation process begins</w:t>
       </w:r>
     </w:p>
     <w:p>
@@ -13353,7 +13550,15 @@
         </w:numPr>
       </w:pPr>
       <w:r>
-        <w:t> Quantity must match approved amount</w:t>
+        <w:t xml:space="preserve"> Quantity must match </w:t>
+      </w:r>
+      <w:proofErr w:type="gramStart"/>
+      <w:r>
+        <w:t>approved</w:t>
+      </w:r>
+      <w:proofErr w:type="gramEnd"/>
+      <w:r>
+        <w:t xml:space="preserve"> amount</w:t>
       </w:r>
     </w:p>
     <w:p>
@@ -13500,7 +13705,15 @@
         <w:t>· Actor:</w:t>
       </w:r>
       <w:r>
-        <w:t xml:space="preserve"> System (auto-generated)</w:t>
+        <w:t xml:space="preserve"> System (</w:t>
+      </w:r>
+      <w:proofErr w:type="gramStart"/>
+      <w:r>
+        <w:t>auto-generated</w:t>
+      </w:r>
+      <w:proofErr w:type="gramEnd"/>
+      <w:r>
+        <w:t>)</w:t>
       </w:r>
     </w:p>
     <w:p>
@@ -13589,7 +13802,15 @@
         </w:numPr>
       </w:pPr>
       <w:r>
-        <w:t>· Data includes: request info, transfusion data, staff info, and timestamp</w:t>
+        <w:t xml:space="preserve">· Data </w:t>
+      </w:r>
+      <w:proofErr w:type="gramStart"/>
+      <w:r>
+        <w:t>includes:</w:t>
+      </w:r>
+      <w:proofErr w:type="gramEnd"/>
+      <w:r>
+        <w:t xml:space="preserve"> request info, transfusion data, staff info, and timestamp</w:t>
       </w:r>
     </w:p>
     <w:p>
@@ -13735,6 +13956,8 @@
             <w:rStyle w:val="Hyperlink"/>
             <w:b/>
             <w:bCs/>
+            <w:color w:val="auto"/>
+            <w:u w:val="none"/>
           </w:rPr>
           <w:t>3. Blood</w:t>
         </w:r>
@@ -13768,22 +13991,18 @@
           <w:b/>
           <w:bCs/>
         </w:rPr>
-        <w:t xml:space="preserve">Function </w:t>
-      </w:r>
-      <w:proofErr w:type="spellStart"/>
-      <w:r>
-        <w:rPr>
-          <w:b/>
-          <w:bCs/>
-        </w:rPr>
-        <w:t>Trigger:</w:t>
-      </w:r>
-      <w:r>
-        <w:t>This</w:t>
-      </w:r>
-      <w:proofErr w:type="spellEnd"/>
-      <w:r>
-        <w:t xml:space="preserve"> function is triggered when a user (Member or Guest) navigates to:</w:t>
+        <w:t>Function Trigger:</w:t>
+      </w:r>
+      <w:r>
+        <w:rPr>
+          <w:b/>
+          <w:bCs/>
+          <w:lang w:val="vi-VN"/>
+        </w:rPr>
+        <w:t xml:space="preserve"> </w:t>
+      </w:r>
+      <w:r>
+        <w:t>This function is triggered when a user (Member or Guest) navigates to:</w:t>
       </w:r>
     </w:p>
     <w:p>
@@ -13868,7 +14087,15 @@
         <w:t>· Interface:</w:t>
       </w:r>
       <w:r>
-        <w:t xml:space="preserve"> Emergency request form including: full name, phone number, blood type (select), blood component (select), quantity (ml), emergency reason, and optional notes</w:t>
+        <w:t xml:space="preserve"> Emergency request form </w:t>
+      </w:r>
+      <w:proofErr w:type="gramStart"/>
+      <w:r>
+        <w:t>including:</w:t>
+      </w:r>
+      <w:proofErr w:type="gramEnd"/>
+      <w:r>
+        <w:t xml:space="preserve"> full name, phone number, blood type (select), blood component (select), quantity (ml), emergency reason, and optional notes</w:t>
       </w:r>
     </w:p>
     <w:p>
@@ -13990,8 +14217,13 @@
           <w:numId w:val="33"/>
         </w:numPr>
       </w:pPr>
-      <w:r>
-        <w:t>o Required: full name, phone, blood type, component, quantity</w:t>
+      <w:proofErr w:type="gramStart"/>
+      <w:r>
+        <w:t>o Required</w:t>
+      </w:r>
+      <w:proofErr w:type="gramEnd"/>
+      <w:r>
+        <w:t>: full name, phone, blood type, component, quantity</w:t>
       </w:r>
     </w:p>
     <w:p>
@@ -14054,8 +14286,13 @@
         </w:numPr>
       </w:pPr>
       <w:r>
-        <w:t>o Guest accounts do not save history unless email provided</w:t>
-      </w:r>
+        <w:t xml:space="preserve">o Guest accounts do not save history unless email </w:t>
+      </w:r>
+      <w:proofErr w:type="gramStart"/>
+      <w:r>
+        <w:t>provided</w:t>
+      </w:r>
+      <w:proofErr w:type="gramEnd"/>
     </w:p>
     <w:p>
       <w:pPr>
@@ -14154,10 +14391,12 @@
         <w:t xml:space="preserve">Triggered when a Staff navigates </w:t>
       </w:r>
       <w:proofErr w:type="spellStart"/>
+      <w:proofErr w:type="gramStart"/>
       <w:r>
         <w:t>to:Dashboard</w:t>
       </w:r>
       <w:proofErr w:type="spellEnd"/>
+      <w:proofErr w:type="gramEnd"/>
       <w:r>
         <w:t xml:space="preserve"> Staff → Emergency Transfusion Requests → Pending → View Details → Approve / Reject</w:t>
       </w:r>
@@ -14539,7 +14778,15 @@
         <w:t>· Purpose:</w:t>
       </w:r>
       <w:r>
-        <w:t xml:space="preserve"> To log the actual emergency transfusion that was performed</w:t>
+        <w:t xml:space="preserve"> To </w:t>
+      </w:r>
+      <w:proofErr w:type="gramStart"/>
+      <w:r>
+        <w:t>log</w:t>
+      </w:r>
+      <w:proofErr w:type="gramEnd"/>
+      <w:r>
+        <w:t xml:space="preserve"> the actual emergency transfusion that was performed</w:t>
       </w:r>
     </w:p>
     <w:p>
@@ -14693,7 +14940,15 @@
         </w:numPr>
       </w:pPr>
       <w:r>
-        <w:t>o Quantity must not exceed approved amount</w:t>
+        <w:t xml:space="preserve">o Quantity must not exceed </w:t>
+      </w:r>
+      <w:proofErr w:type="gramStart"/>
+      <w:r>
+        <w:t>approved</w:t>
+      </w:r>
+      <w:proofErr w:type="gramEnd"/>
+      <w:r>
+        <w:t xml:space="preserve"> amount</w:t>
       </w:r>
     </w:p>
     <w:p>
@@ -14745,8 +15000,13 @@
         </w:numPr>
       </w:pPr>
       <w:r>
-        <w:t>o Only staff can execute process</w:t>
-      </w:r>
+        <w:t xml:space="preserve">o Only staff can execute </w:t>
+      </w:r>
+      <w:proofErr w:type="gramStart"/>
+      <w:r>
+        <w:t>process</w:t>
+      </w:r>
+      <w:proofErr w:type="gramEnd"/>
     </w:p>
     <w:p>
       <w:pPr>
@@ -15037,8 +15297,21 @@
           <w:numId w:val="36"/>
         </w:numPr>
       </w:pPr>
-      <w:r>
-        <w:t>o Record created only if emergency process is marked COMPLETED</w:t>
+      <w:proofErr w:type="gramStart"/>
+      <w:r>
+        <w:t>o Record</w:t>
+      </w:r>
+      <w:proofErr w:type="gramEnd"/>
+      <w:r>
+        <w:t xml:space="preserve"> created only if </w:t>
+      </w:r>
+      <w:proofErr w:type="gramStart"/>
+      <w:r>
+        <w:t>emergency</w:t>
+      </w:r>
+      <w:proofErr w:type="gramEnd"/>
+      <w:r>
+        <w:t xml:space="preserve"> process is marked COMPLETED</w:t>
       </w:r>
     </w:p>
     <w:p>
@@ -15067,7 +15340,15 @@
         <w:t xml:space="preserve">Normal Case: </w:t>
       </w:r>
       <w:r>
-        <w:t>System creates history record → available in admin dashboard</w:t>
+        <w:t xml:space="preserve">System creates history </w:t>
+      </w:r>
+      <w:proofErr w:type="gramStart"/>
+      <w:r>
+        <w:t>record →</w:t>
+      </w:r>
+      <w:proofErr w:type="gramEnd"/>
+      <w:r>
+        <w:t xml:space="preserve"> available in admin dashboard</w:t>
       </w:r>
     </w:p>
     <w:p>
@@ -15255,10 +15536,12 @@
         <w:t xml:space="preserve">Authenticate credentials using </w:t>
       </w:r>
       <w:proofErr w:type="spellStart"/>
+      <w:proofErr w:type="gramStart"/>
       <w:r>
         <w:t>authenticationManager</w:t>
       </w:r>
       <w:proofErr w:type="spellEnd"/>
+      <w:proofErr w:type="gramEnd"/>
       <w:r>
         <w:t>.</w:t>
       </w:r>
@@ -15408,7 +15691,15 @@
         <w:t>Purpose</w:t>
       </w:r>
       <w:r>
-        <w:t>: Allow guest users to create a Member account.</w:t>
+        <w:t xml:space="preserve">: Allow guest users to create a </w:t>
+      </w:r>
+      <w:proofErr w:type="gramStart"/>
+      <w:r>
+        <w:t>Member</w:t>
+      </w:r>
+      <w:proofErr w:type="gramEnd"/>
+      <w:r>
+        <w:t xml:space="preserve"> account.</w:t>
       </w:r>
     </w:p>
     <w:p>
@@ -15458,8 +15749,13 @@
           <w:numId w:val="39"/>
         </w:numPr>
       </w:pPr>
-      <w:r>
-        <w:t>Requirement:</w:t>
+      <w:proofErr w:type="gramStart"/>
+      <w:r>
+        <w:t>Requirement</w:t>
+      </w:r>
+      <w:proofErr w:type="gramEnd"/>
+      <w:r>
+        <w:t>:</w:t>
       </w:r>
     </w:p>
     <w:p>
@@ -15536,7 +15832,15 @@
         </w:numPr>
       </w:pPr>
       <w:r>
-        <w:t>One special character (e.g., @,$,!,%,*,?,&amp;)</w:t>
+        <w:t xml:space="preserve">One special character (e.g., </w:t>
+      </w:r>
+      <w:proofErr w:type="gramStart"/>
+      <w:r>
+        <w:t>@,$,!,%,*,?,</w:t>
+      </w:r>
+      <w:proofErr w:type="gramEnd"/>
+      <w:r>
+        <w:t>&amp;)</w:t>
       </w:r>
     </w:p>
     <w:p>
@@ -15592,10 +15896,12 @@
         </w:numPr>
       </w:pPr>
       <w:proofErr w:type="spellStart"/>
+      <w:proofErr w:type="gramStart"/>
       <w:r>
         <w:t>fullName</w:t>
       </w:r>
       <w:proofErr w:type="spellEnd"/>
+      <w:proofErr w:type="gramEnd"/>
       <w:r>
         <w:t>: required</w:t>
       </w:r>
@@ -15753,7 +16059,15 @@
         </w:numPr>
       </w:pPr>
       <w:r>
-        <w:t>Save to database and return confirmation.</w:t>
+        <w:t xml:space="preserve">Save to </w:t>
+      </w:r>
+      <w:proofErr w:type="gramStart"/>
+      <w:r>
+        <w:t>database</w:t>
+      </w:r>
+      <w:proofErr w:type="gramEnd"/>
+      <w:r>
+        <w:t xml:space="preserve"> and return confirmation.</w:t>
       </w:r>
     </w:p>
     <w:p>
@@ -16011,8 +16325,13 @@
           <w:numId w:val="48"/>
         </w:numPr>
       </w:pPr>
-      <w:r>
-        <w:t>New password must meet security criteria (e.g., min 6 chars)</w:t>
+      <w:proofErr w:type="gramStart"/>
+      <w:r>
+        <w:t>New</w:t>
+      </w:r>
+      <w:proofErr w:type="gramEnd"/>
+      <w:r>
+        <w:t xml:space="preserve"> password must meet security criteria (e.g., min 6 chars)</w:t>
       </w:r>
     </w:p>
     <w:p>
@@ -21195,6 +21514,7 @@
   <w:style w:type="character" w:default="1" w:styleId="DefaultParagraphFont">
     <w:name w:val="Default Paragraph Font"/>
     <w:uiPriority w:val="1"/>
+    <w:semiHidden/>
     <w:unhideWhenUsed/>
   </w:style>
   <w:style w:type="table" w:default="1" w:styleId="TableNormal">

</xml_diff>